<commit_message>
Do not consider private arrivals in the Spesenformular. https://github.com/jonasmueller1/sac-pilatus-website/issues/5
</commit_message>
<xml_diff>
--- a/src/Resources/contao/templates/docx/event_invoice_tour.docx
+++ b/src/Resources/contao/templates/docx/event_invoice_tour.docx
@@ -1,6 +1,6 @@
 
 <file path=word/document.xml><?xml version="1.0" encoding="utf-8"?>
-<w:document xmlns:wpc="http://schemas.microsoft.com/office/word/2010/wordprocessingCanvas" xmlns:cx="http://schemas.microsoft.com/office/drawing/2014/chartex" xmlns:mc="http://schemas.openxmlformats.org/markup-compatibility/2006" xmlns:o="urn:schemas-microsoft-com:office:office" xmlns:r="http://schemas.openxmlformats.org/officeDocument/2006/relationships" xmlns:m="http://schemas.openxmlformats.org/officeDocument/2006/math" xmlns:v="urn:schemas-microsoft-com:vml" xmlns:wp14="http://schemas.microsoft.com/office/word/2010/wordprocessingDrawing" xmlns:wp="http://schemas.openxmlformats.org/drawingml/2006/wordprocessingDrawing" xmlns:w10="urn:schemas-microsoft-com:office:word" xmlns:w="http://schemas.openxmlformats.org/wordprocessingml/2006/main" xmlns:w14="http://schemas.microsoft.com/office/word/2010/wordml" xmlns:w15="http://schemas.microsoft.com/office/word/2012/wordml" xmlns:w16se="http://schemas.microsoft.com/office/word/2015/wordml/symex" xmlns:wpg="http://schemas.microsoft.com/office/word/2010/wordprocessingGroup" xmlns:wpi="http://schemas.microsoft.com/office/word/2010/wordprocessingInk" xmlns:wne="http://schemas.microsoft.com/office/word/2006/wordml" xmlns:wps="http://schemas.microsoft.com/office/word/2010/wordprocessingShape" mc:Ignorable="w14 w15 w16se wp14">
+<w:document xmlns:wpc="http://schemas.microsoft.com/office/word/2010/wordprocessingCanvas" xmlns:cx="http://schemas.microsoft.com/office/drawing/2014/chartex" xmlns:cx1="http://schemas.microsoft.com/office/drawing/2015/9/8/chartex" xmlns:cx2="http://schemas.microsoft.com/office/drawing/2015/10/21/chartex" xmlns:cx3="http://schemas.microsoft.com/office/drawing/2016/5/9/chartex" xmlns:cx4="http://schemas.microsoft.com/office/drawing/2016/5/10/chartex" xmlns:cx5="http://schemas.microsoft.com/office/drawing/2016/5/11/chartex" xmlns:cx6="http://schemas.microsoft.com/office/drawing/2016/5/12/chartex" xmlns:cx7="http://schemas.microsoft.com/office/drawing/2016/5/13/chartex" xmlns:cx8="http://schemas.microsoft.com/office/drawing/2016/5/14/chartex" xmlns:mc="http://schemas.openxmlformats.org/markup-compatibility/2006" xmlns:aink="http://schemas.microsoft.com/office/drawing/2016/ink" xmlns:am3d="http://schemas.microsoft.com/office/drawing/2017/model3d" xmlns:o="urn:schemas-microsoft-com:office:office" xmlns:oel="http://schemas.microsoft.com/office/2019/extlst" xmlns:r="http://schemas.openxmlformats.org/officeDocument/2006/relationships" xmlns:m="http://schemas.openxmlformats.org/officeDocument/2006/math" xmlns:v="urn:schemas-microsoft-com:vml" xmlns:wp14="http://schemas.microsoft.com/office/word/2010/wordprocessingDrawing" xmlns:wp="http://schemas.openxmlformats.org/drawingml/2006/wordprocessingDrawing" xmlns:w10="urn:schemas-microsoft-com:office:word" xmlns:w="http://schemas.openxmlformats.org/wordprocessingml/2006/main" xmlns:w14="http://schemas.microsoft.com/office/word/2010/wordml" xmlns:w15="http://schemas.microsoft.com/office/word/2012/wordml" xmlns:w16cex="http://schemas.microsoft.com/office/word/2018/wordml/cex" xmlns:w16cid="http://schemas.microsoft.com/office/word/2016/wordml/cid" xmlns:w16="http://schemas.microsoft.com/office/word/2018/wordml" xmlns:w16sdtdh="http://schemas.microsoft.com/office/word/2020/wordml/sdtdatahash" xmlns:w16se="http://schemas.microsoft.com/office/word/2015/wordml/symex" xmlns:wpg="http://schemas.microsoft.com/office/word/2010/wordprocessingGroup" xmlns:wpi="http://schemas.microsoft.com/office/word/2010/wordprocessingInk" xmlns:wne="http://schemas.microsoft.com/office/word/2006/wordml" xmlns:wps="http://schemas.microsoft.com/office/word/2010/wordprocessingShape" mc:Ignorable="w14 w15 w16se w16cid w16 w16cex w16sdtdh wp14">
   <w:body>
     <w:p>
       <w:pPr>
@@ -142,23 +142,7 @@
                 <w:sz w:val="20"/>
                 <w:szCs w:val="20"/>
               </w:rPr>
-              <w:t>${</w:t>
-            </w:r>
-            <w:proofErr w:type="spellStart"/>
-            <w:r>
-              <w:rPr>
-                <w:sz w:val="20"/>
-                <w:szCs w:val="20"/>
-              </w:rPr>
-              <w:t>eventTitle</w:t>
-            </w:r>
-            <w:proofErr w:type="spellEnd"/>
-            <w:r>
-              <w:rPr>
-                <w:sz w:val="20"/>
-                <w:szCs w:val="20"/>
-              </w:rPr>
-              <w:t>}</w:t>
+              <w:t>${eventTitle}</w:t>
             </w:r>
           </w:p>
         </w:tc>
@@ -216,23 +200,7 @@
                 <w:sz w:val="20"/>
                 <w:szCs w:val="20"/>
               </w:rPr>
-              <w:t>${</w:t>
-            </w:r>
-            <w:proofErr w:type="spellStart"/>
-            <w:r>
-              <w:rPr>
-                <w:sz w:val="20"/>
-                <w:szCs w:val="20"/>
-              </w:rPr>
-              <w:t>eventTransport</w:t>
-            </w:r>
-            <w:proofErr w:type="spellEnd"/>
-            <w:r>
-              <w:rPr>
-                <w:sz w:val="20"/>
-                <w:szCs w:val="20"/>
-              </w:rPr>
-              <w:t>}</w:t>
+              <w:t>${eventTransport}</w:t>
             </w:r>
           </w:p>
         </w:tc>
@@ -292,23 +260,7 @@
                 <w:sz w:val="20"/>
                 <w:szCs w:val="20"/>
               </w:rPr>
-              <w:t>${</w:t>
-            </w:r>
-            <w:proofErr w:type="spellStart"/>
-            <w:r>
-              <w:rPr>
-                <w:sz w:val="20"/>
-                <w:szCs w:val="20"/>
-              </w:rPr>
-              <w:t>eventDates</w:t>
-            </w:r>
-            <w:proofErr w:type="spellEnd"/>
-            <w:r>
-              <w:rPr>
-                <w:sz w:val="20"/>
-                <w:szCs w:val="20"/>
-              </w:rPr>
-              <w:t>}</w:t>
+              <w:t>${eventDates}</w:t>
             </w:r>
           </w:p>
         </w:tc>
@@ -366,23 +318,7 @@
                 <w:sz w:val="20"/>
                 <w:szCs w:val="20"/>
               </w:rPr>
-              <w:t>${</w:t>
-            </w:r>
-            <w:proofErr w:type="spellStart"/>
-            <w:r>
-              <w:rPr>
-                <w:sz w:val="20"/>
-                <w:szCs w:val="20"/>
-              </w:rPr>
-              <w:t>eventDuration</w:t>
-            </w:r>
-            <w:proofErr w:type="spellEnd"/>
-            <w:r>
-              <w:rPr>
-                <w:sz w:val="20"/>
-                <w:szCs w:val="20"/>
-              </w:rPr>
-              <w:t>}</w:t>
+              <w:t>${eventDuration}</w:t>
             </w:r>
           </w:p>
         </w:tc>
@@ -434,23 +370,7 @@
                 <w:sz w:val="20"/>
                 <w:szCs w:val="20"/>
               </w:rPr>
-              <w:t xml:space="preserve"> ${</w:t>
-            </w:r>
-            <w:proofErr w:type="spellStart"/>
-            <w:r>
-              <w:rPr>
-                <w:sz w:val="20"/>
-                <w:szCs w:val="20"/>
-              </w:rPr>
-              <w:t>eventHasExecuted</w:t>
-            </w:r>
-            <w:proofErr w:type="spellEnd"/>
-            <w:r>
-              <w:rPr>
-                <w:sz w:val="20"/>
-                <w:szCs w:val="20"/>
-              </w:rPr>
-              <w:t>}</w:t>
+              <w:t xml:space="preserve"> ${eventHasExecuted}</w:t>
             </w:r>
           </w:p>
         </w:tc>
@@ -495,30 +415,14 @@
                 <w:sz w:val="20"/>
                 <w:szCs w:val="20"/>
               </w:rPr>
-              <w:t>${</w:t>
-            </w:r>
-            <w:proofErr w:type="spellStart"/>
-            <w:r>
-              <w:rPr>
-                <w:sz w:val="20"/>
-                <w:szCs w:val="20"/>
-              </w:rPr>
-              <w:t>event</w:t>
-            </w:r>
-            <w:r>
-              <w:rPr>
-                <w:sz w:val="20"/>
-                <w:szCs w:val="20"/>
-              </w:rPr>
-              <w:t>Canceled</w:t>
-            </w:r>
-            <w:proofErr w:type="spellEnd"/>
-            <w:r>
-              <w:rPr>
-                <w:sz w:val="20"/>
-                <w:szCs w:val="20"/>
-              </w:rPr>
-              <w:t>}</w:t>
+              <w:t>${event</w:t>
+            </w:r>
+            <w:r>
+              <w:rPr>
+                <w:sz w:val="20"/>
+                <w:szCs w:val="20"/>
+              </w:rPr>
+              <w:t>Canceled}</w:t>
             </w:r>
           </w:p>
         </w:tc>
@@ -604,23 +508,7 @@
                 <w:sz w:val="20"/>
                 <w:szCs w:val="20"/>
               </w:rPr>
-              <w:t>${</w:t>
-            </w:r>
-            <w:proofErr w:type="spellStart"/>
-            <w:r>
-              <w:rPr>
-                <w:sz w:val="20"/>
-                <w:szCs w:val="20"/>
-              </w:rPr>
-              <w:t>eventSubstitutionText</w:t>
-            </w:r>
-            <w:proofErr w:type="spellEnd"/>
-            <w:r>
-              <w:rPr>
-                <w:sz w:val="20"/>
-                <w:szCs w:val="20"/>
-              </w:rPr>
-              <w:t>}</w:t>
+              <w:t>${eventSubstitutionText}</w:t>
             </w:r>
           </w:p>
           <w:p>
@@ -744,23 +632,7 @@
                 <w:sz w:val="20"/>
                 <w:szCs w:val="20"/>
               </w:rPr>
-              <w:t>${</w:t>
-            </w:r>
-            <w:proofErr w:type="spellStart"/>
-            <w:r>
-              <w:rPr>
-                <w:sz w:val="20"/>
-                <w:szCs w:val="20"/>
-              </w:rPr>
-              <w:t>eventInstructorName</w:t>
-            </w:r>
-            <w:proofErr w:type="spellEnd"/>
-            <w:r>
-              <w:rPr>
-                <w:sz w:val="20"/>
-                <w:szCs w:val="20"/>
-              </w:rPr>
-              <w:t>}</w:t>
+              <w:t>${eventInstructorName}</w:t>
             </w:r>
           </w:p>
         </w:tc>
@@ -822,23 +694,7 @@
                 <w:sz w:val="20"/>
                 <w:szCs w:val="20"/>
               </w:rPr>
-              <w:t>${</w:t>
-            </w:r>
-            <w:proofErr w:type="spellStart"/>
-            <w:r>
-              <w:rPr>
-                <w:sz w:val="20"/>
-                <w:szCs w:val="20"/>
-              </w:rPr>
-              <w:t>eventInstructorStreet</w:t>
-            </w:r>
-            <w:proofErr w:type="spellEnd"/>
-            <w:r>
-              <w:rPr>
-                <w:sz w:val="20"/>
-                <w:szCs w:val="20"/>
-              </w:rPr>
-              <w:t>}</w:t>
+              <w:t>${eventInstructorStreet}</w:t>
             </w:r>
           </w:p>
         </w:tc>
@@ -900,23 +756,7 @@
                 <w:sz w:val="20"/>
                 <w:szCs w:val="20"/>
               </w:rPr>
-              <w:t>${</w:t>
-            </w:r>
-            <w:proofErr w:type="spellStart"/>
-            <w:r>
-              <w:rPr>
-                <w:sz w:val="20"/>
-                <w:szCs w:val="20"/>
-              </w:rPr>
-              <w:t>eventInstructorPostalCity</w:t>
-            </w:r>
-            <w:proofErr w:type="spellEnd"/>
-            <w:r>
-              <w:rPr>
-                <w:sz w:val="20"/>
-                <w:szCs w:val="20"/>
-              </w:rPr>
-              <w:t>}</w:t>
+              <w:t>${eventInstructorPostalCity}</w:t>
             </w:r>
           </w:p>
         </w:tc>
@@ -981,23 +821,7 @@
                 <w:sz w:val="20"/>
                 <w:szCs w:val="20"/>
               </w:rPr>
-              <w:t>${</w:t>
-            </w:r>
-            <w:proofErr w:type="spellStart"/>
-            <w:r>
-              <w:rPr>
-                <w:sz w:val="20"/>
-                <w:szCs w:val="20"/>
-              </w:rPr>
-              <w:t>eventInstructorPhone</w:t>
-            </w:r>
-            <w:proofErr w:type="spellEnd"/>
-            <w:r>
-              <w:rPr>
-                <w:sz w:val="20"/>
-                <w:szCs w:val="20"/>
-              </w:rPr>
-              <w:t>}</w:t>
+              <w:t>${eventInstructorPhone}</w:t>
             </w:r>
           </w:p>
         </w:tc>
@@ -1054,23 +878,7 @@
                 <w:sz w:val="20"/>
                 <w:szCs w:val="20"/>
               </w:rPr>
-              <w:t>${</w:t>
-            </w:r>
-            <w:proofErr w:type="spellStart"/>
-            <w:r>
-              <w:rPr>
-                <w:sz w:val="20"/>
-                <w:szCs w:val="20"/>
-              </w:rPr>
-              <w:t>countParticipants</w:t>
-            </w:r>
-            <w:proofErr w:type="spellEnd"/>
-            <w:r>
-              <w:rPr>
-                <w:sz w:val="20"/>
-                <w:szCs w:val="20"/>
-              </w:rPr>
-              <w:t>}</w:t>
+              <w:t>${countParticipants}</w:t>
             </w:r>
           </w:p>
         </w:tc>
@@ -1092,42 +900,8 @@
                 <w:sz w:val="20"/>
                 <w:szCs w:val="20"/>
               </w:rPr>
-              <w:t>${</w:t>
-            </w:r>
-            <w:proofErr w:type="spellStart"/>
-            <w:r>
-              <w:rPr>
-                <w:sz w:val="20"/>
-                <w:szCs w:val="20"/>
-              </w:rPr>
-              <w:t>countFemale</w:t>
-            </w:r>
-            <w:proofErr w:type="spellEnd"/>
-            <w:r>
-              <w:rPr>
-                <w:sz w:val="20"/>
-                <w:szCs w:val="20"/>
-              </w:rPr>
-              <w:t>} W und ${</w:t>
-            </w:r>
-            <w:proofErr w:type="spellStart"/>
-            <w:r>
-              <w:rPr>
-                <w:sz w:val="20"/>
-                <w:szCs w:val="20"/>
-              </w:rPr>
-              <w:t>countMale</w:t>
-            </w:r>
-            <w:proofErr w:type="spellEnd"/>
-            <w:r>
-              <w:rPr>
-                <w:sz w:val="20"/>
-                <w:szCs w:val="20"/>
-              </w:rPr>
-              <w:t>} M</w:t>
-            </w:r>
-            <w:bookmarkStart w:id="0" w:name="_GoBack"/>
-            <w:bookmarkEnd w:id="0"/>
+              <w:t>${countFemale} W und ${countMale} M</w:t>
+            </w:r>
           </w:p>
         </w:tc>
       </w:tr>
@@ -1296,23 +1070,7 @@
                 <w:sz w:val="20"/>
                 <w:szCs w:val="20"/>
               </w:rPr>
-              <w:t>${</w:t>
-            </w:r>
-            <w:proofErr w:type="spellStart"/>
-            <w:r>
-              <w:rPr>
-                <w:sz w:val="20"/>
-                <w:szCs w:val="20"/>
-              </w:rPr>
-              <w:t>sleepingTaxes</w:t>
-            </w:r>
-            <w:proofErr w:type="spellEnd"/>
-            <w:r>
-              <w:rPr>
-                <w:sz w:val="20"/>
-                <w:szCs w:val="20"/>
-              </w:rPr>
-              <w:t>} CHF</w:t>
+              <w:t>${sleepingTaxes} CHF</w:t>
             </w:r>
           </w:p>
         </w:tc>
@@ -1337,23 +1095,7 @@
                 <w:sz w:val="20"/>
                 <w:szCs w:val="20"/>
               </w:rPr>
-              <w:t>${</w:t>
-            </w:r>
-            <w:proofErr w:type="spellStart"/>
-            <w:r>
-              <w:rPr>
-                <w:sz w:val="20"/>
-                <w:szCs w:val="20"/>
-              </w:rPr>
-              <w:t>sleepingTaxesText</w:t>
-            </w:r>
-            <w:proofErr w:type="spellEnd"/>
-            <w:r>
-              <w:rPr>
-                <w:sz w:val="20"/>
-                <w:szCs w:val="20"/>
-              </w:rPr>
-              <w:t>}</w:t>
+              <w:t>${sleepingTaxesText}</w:t>
             </w:r>
           </w:p>
         </w:tc>
@@ -1413,23 +1155,7 @@
                 <w:sz w:val="20"/>
                 <w:szCs w:val="20"/>
               </w:rPr>
-              <w:t>${</w:t>
-            </w:r>
-            <w:proofErr w:type="spellStart"/>
-            <w:r>
-              <w:rPr>
-                <w:sz w:val="20"/>
-                <w:szCs w:val="20"/>
-              </w:rPr>
-              <w:t>miscTaxes</w:t>
-            </w:r>
-            <w:proofErr w:type="spellEnd"/>
-            <w:r>
-              <w:rPr>
-                <w:sz w:val="20"/>
-                <w:szCs w:val="20"/>
-              </w:rPr>
-              <w:t>} CHF</w:t>
+              <w:t>${miscTaxes} CHF</w:t>
             </w:r>
           </w:p>
         </w:tc>
@@ -1455,23 +1181,7 @@
                 <w:sz w:val="20"/>
                 <w:szCs w:val="20"/>
               </w:rPr>
-              <w:t>${</w:t>
-            </w:r>
-            <w:proofErr w:type="spellStart"/>
-            <w:r>
-              <w:rPr>
-                <w:sz w:val="20"/>
-                <w:szCs w:val="20"/>
-              </w:rPr>
-              <w:t>miscTaxesText</w:t>
-            </w:r>
-            <w:proofErr w:type="spellEnd"/>
-            <w:r>
-              <w:rPr>
-                <w:sz w:val="20"/>
-                <w:szCs w:val="20"/>
-              </w:rPr>
-              <w:t>}</w:t>
+              <w:t>${miscTaxesText}</w:t>
             </w:r>
           </w:p>
         </w:tc>
@@ -1573,21 +1283,12 @@
                 <w:szCs w:val="20"/>
               </w:rPr>
             </w:pPr>
-            <w:proofErr w:type="spellStart"/>
-            <w:r>
-              <w:rPr>
-                <w:sz w:val="20"/>
-                <w:szCs w:val="20"/>
-              </w:rPr>
-              <w:t>Öv</w:t>
-            </w:r>
-            <w:proofErr w:type="spellEnd"/>
-            <w:r>
-              <w:rPr>
-                <w:sz w:val="20"/>
-                <w:szCs w:val="20"/>
-              </w:rPr>
-              <w:t>: Ha</w:t>
+            <w:r>
+              <w:rPr>
+                <w:sz w:val="20"/>
+                <w:szCs w:val="20"/>
+              </w:rPr>
+              <w:t>Öv: Ha</w:t>
             </w:r>
             <w:r>
               <w:rPr>
@@ -1620,23 +1321,7 @@
                 <w:sz w:val="20"/>
                 <w:szCs w:val="20"/>
               </w:rPr>
-              <w:t>${</w:t>
-            </w:r>
-            <w:proofErr w:type="spellStart"/>
-            <w:r>
-              <w:rPr>
-                <w:sz w:val="20"/>
-                <w:szCs w:val="20"/>
-              </w:rPr>
-              <w:t>railwTaxes</w:t>
-            </w:r>
-            <w:proofErr w:type="spellEnd"/>
-            <w:r>
-              <w:rPr>
-                <w:sz w:val="20"/>
-                <w:szCs w:val="20"/>
-              </w:rPr>
-              <w:t>}</w:t>
+              <w:t>${railwTaxes}</w:t>
             </w:r>
             <w:r>
               <w:rPr>
@@ -1668,23 +1353,7 @@
                 <w:sz w:val="20"/>
                 <w:szCs w:val="20"/>
               </w:rPr>
-              <w:t>${</w:t>
-            </w:r>
-            <w:proofErr w:type="spellStart"/>
-            <w:r>
-              <w:rPr>
-                <w:sz w:val="20"/>
-                <w:szCs w:val="20"/>
-              </w:rPr>
-              <w:t>railwTaxesText</w:t>
-            </w:r>
-            <w:proofErr w:type="spellEnd"/>
-            <w:r>
-              <w:rPr>
-                <w:sz w:val="20"/>
-                <w:szCs w:val="20"/>
-              </w:rPr>
-              <w:t>}</w:t>
+              <w:t>${railwTaxesText}</w:t>
             </w:r>
           </w:p>
         </w:tc>
@@ -1739,23 +1408,7 @@
                 <w:sz w:val="20"/>
                 <w:szCs w:val="20"/>
               </w:rPr>
-              <w:t>${</w:t>
-            </w:r>
-            <w:proofErr w:type="spellStart"/>
-            <w:r>
-              <w:rPr>
-                <w:sz w:val="20"/>
-                <w:szCs w:val="20"/>
-              </w:rPr>
-              <w:t>cabelCarTaxes</w:t>
-            </w:r>
-            <w:proofErr w:type="spellEnd"/>
-            <w:r>
-              <w:rPr>
-                <w:sz w:val="20"/>
-                <w:szCs w:val="20"/>
-              </w:rPr>
-              <w:t>}</w:t>
+              <w:t>${cabelCarTaxes}</w:t>
             </w:r>
             <w:r>
               <w:rPr>
@@ -1784,23 +1437,7 @@
                 <w:sz w:val="20"/>
                 <w:szCs w:val="20"/>
               </w:rPr>
-              <w:t>${</w:t>
-            </w:r>
-            <w:proofErr w:type="spellStart"/>
-            <w:r>
-              <w:rPr>
-                <w:sz w:val="20"/>
-                <w:szCs w:val="20"/>
-              </w:rPr>
-              <w:t>cabelCarTaxesText</w:t>
-            </w:r>
-            <w:proofErr w:type="spellEnd"/>
-            <w:r>
-              <w:rPr>
-                <w:sz w:val="20"/>
-                <w:szCs w:val="20"/>
-              </w:rPr>
-              <w:t>}</w:t>
+              <w:t>${cabelCarTaxesText}</w:t>
             </w:r>
           </w:p>
         </w:tc>
@@ -1868,23 +1505,7 @@
                 <w:sz w:val="20"/>
                 <w:szCs w:val="20"/>
               </w:rPr>
-              <w:t>${</w:t>
-            </w:r>
-            <w:proofErr w:type="spellStart"/>
-            <w:r>
-              <w:rPr>
-                <w:sz w:val="20"/>
-                <w:szCs w:val="20"/>
-              </w:rPr>
-              <w:t>carTaxes</w:t>
-            </w:r>
-            <w:proofErr w:type="spellEnd"/>
-            <w:r>
-              <w:rPr>
-                <w:sz w:val="20"/>
-                <w:szCs w:val="20"/>
-              </w:rPr>
-              <w:t>}</w:t>
+              <w:t>${carTaxes}</w:t>
             </w:r>
             <w:r>
               <w:rPr>
@@ -1916,6 +1537,50 @@
                 <w:sz w:val="20"/>
                 <w:szCs w:val="20"/>
               </w:rPr>
+              <w:t xml:space="preserve">Privat angereist: </w:t>
+            </w:r>
+            <w:r>
+              <w:rPr>
+                <w:sz w:val="20"/>
+                <w:szCs w:val="20"/>
+              </w:rPr>
+              <w:t>${</w:t>
+            </w:r>
+            <w:r>
+              <w:rPr>
+                <w:sz w:val="20"/>
+                <w:szCs w:val="20"/>
+              </w:rPr>
+              <w:t>privateArrival</w:t>
+            </w:r>
+            <w:r>
+              <w:rPr>
+                <w:sz w:val="20"/>
+                <w:szCs w:val="20"/>
+              </w:rPr>
+              <w:t>}</w:t>
+            </w:r>
+            <w:r>
+              <w:rPr>
+                <w:sz w:val="20"/>
+                <w:szCs w:val="20"/>
+              </w:rPr>
+              <w:t xml:space="preserve"> Pers.</w:t>
+            </w:r>
+          </w:p>
+          <w:p>
+            <w:pPr>
+              <w:spacing w:after="0" w:line="240" w:lineRule="auto"/>
+              <w:rPr>
+                <w:sz w:val="20"/>
+                <w:szCs w:val="20"/>
+              </w:rPr>
+            </w:pPr>
+            <w:r>
+              <w:rPr>
+                <w:sz w:val="20"/>
+                <w:szCs w:val="20"/>
+              </w:rPr>
               <w:t xml:space="preserve">Gefahrene km/Auto: </w:t>
             </w:r>
             <w:r>
@@ -1923,23 +1588,7 @@
                 <w:sz w:val="20"/>
                 <w:szCs w:val="20"/>
               </w:rPr>
-              <w:t>${</w:t>
-            </w:r>
-            <w:proofErr w:type="spellStart"/>
-            <w:r>
-              <w:rPr>
-                <w:sz w:val="20"/>
-                <w:szCs w:val="20"/>
-              </w:rPr>
-              <w:t>carTaxesKm</w:t>
-            </w:r>
-            <w:proofErr w:type="spellEnd"/>
-            <w:r>
-              <w:rPr>
-                <w:sz w:val="20"/>
-                <w:szCs w:val="20"/>
-              </w:rPr>
-              <w:t>} km</w:t>
+              <w:t>${carTaxesKm} km</w:t>
             </w:r>
           </w:p>
           <w:p>
@@ -2006,23 +1655,7 @@
                 <w:sz w:val="20"/>
                 <w:szCs w:val="20"/>
               </w:rPr>
-              <w:t>${</w:t>
-            </w:r>
-            <w:proofErr w:type="spellStart"/>
-            <w:r>
-              <w:rPr>
-                <w:sz w:val="20"/>
-                <w:szCs w:val="20"/>
-              </w:rPr>
-              <w:t>roadTaxes</w:t>
-            </w:r>
-            <w:proofErr w:type="spellEnd"/>
-            <w:r>
-              <w:rPr>
-                <w:sz w:val="20"/>
-                <w:szCs w:val="20"/>
-              </w:rPr>
-              <w:t>}</w:t>
+              <w:t>${roadTaxes}</w:t>
             </w:r>
             <w:r>
               <w:rPr>
@@ -2051,23 +1684,7 @@
                 <w:sz w:val="20"/>
                 <w:szCs w:val="20"/>
               </w:rPr>
-              <w:t>${</w:t>
-            </w:r>
-            <w:proofErr w:type="spellStart"/>
-            <w:r>
-              <w:rPr>
-                <w:sz w:val="20"/>
-                <w:szCs w:val="20"/>
-              </w:rPr>
-              <w:t>countCars</w:t>
-            </w:r>
-            <w:proofErr w:type="spellEnd"/>
-            <w:r>
-              <w:rPr>
-                <w:sz w:val="20"/>
-                <w:szCs w:val="20"/>
-              </w:rPr>
-              <w:t>}</w:t>
+              <w:t>${countCars}</w:t>
             </w:r>
           </w:p>
         </w:tc>
@@ -2100,25 +1717,7 @@
                 <w:sz w:val="20"/>
                 <w:szCs w:val="20"/>
               </w:rPr>
-              <w:t>Telefon/</w:t>
-            </w:r>
-            <w:proofErr w:type="spellStart"/>
-            <w:r>
-              <w:rPr>
-                <w:b/>
-                <w:sz w:val="20"/>
-                <w:szCs w:val="20"/>
-              </w:rPr>
-              <w:t>Porti</w:t>
-            </w:r>
-            <w:proofErr w:type="spellEnd"/>
-            <w:r>
-              <w:rPr>
-                <w:b/>
-                <w:sz w:val="20"/>
-                <w:szCs w:val="20"/>
-              </w:rPr>
-              <w:t xml:space="preserve">: </w:t>
+              <w:t xml:space="preserve">Telefon/Porti: </w:t>
             </w:r>
             <w:r>
               <w:rPr>
@@ -2152,23 +1751,7 @@
                 <w:sz w:val="20"/>
                 <w:szCs w:val="20"/>
               </w:rPr>
-              <w:t>${</w:t>
-            </w:r>
-            <w:proofErr w:type="spellStart"/>
-            <w:r>
-              <w:rPr>
-                <w:sz w:val="20"/>
-                <w:szCs w:val="20"/>
-              </w:rPr>
-              <w:t>phoneTaxes</w:t>
-            </w:r>
-            <w:proofErr w:type="spellEnd"/>
-            <w:r>
-              <w:rPr>
-                <w:sz w:val="20"/>
-                <w:szCs w:val="20"/>
-              </w:rPr>
-              <w:t>}</w:t>
+              <w:t>${phoneTaxes}</w:t>
             </w:r>
             <w:r>
               <w:rPr>
@@ -2256,25 +1839,7 @@
                 <w:sz w:val="20"/>
                 <w:szCs w:val="20"/>
               </w:rPr>
-              <w:t>${</w:t>
-            </w:r>
-            <w:proofErr w:type="spellStart"/>
-            <w:r>
-              <w:rPr>
-                <w:b/>
-                <w:sz w:val="20"/>
-                <w:szCs w:val="20"/>
-              </w:rPr>
-              <w:t>totalCosts</w:t>
-            </w:r>
-            <w:proofErr w:type="spellEnd"/>
-            <w:r>
-              <w:rPr>
-                <w:b/>
-                <w:sz w:val="20"/>
-                <w:szCs w:val="20"/>
-              </w:rPr>
-              <w:t>} CHF</w:t>
+              <w:t>${totalCosts} CHF</w:t>
             </w:r>
           </w:p>
         </w:tc>
@@ -2354,31 +1919,7 @@
           <w:sz w:val="20"/>
           <w:szCs w:val="20"/>
         </w:rPr>
-        <w:t xml:space="preserve"> x </w:t>
-      </w:r>
-      <w:proofErr w:type="spellStart"/>
-      <w:r>
-        <w:rPr>
-          <w:sz w:val="20"/>
-          <w:szCs w:val="20"/>
-        </w:rPr>
-        <w:t>AnzKm</w:t>
-      </w:r>
-      <w:proofErr w:type="spellEnd"/>
-      <w:r>
-        <w:rPr>
-          <w:sz w:val="20"/>
-          <w:szCs w:val="20"/>
-        </w:rPr>
-        <w:t xml:space="preserve"> + Park-/Strassen-/Tunnelgebühren) x </w:t>
-      </w:r>
-      <w:proofErr w:type="spellStart"/>
-      <w:r>
-        <w:rPr>
-          <w:sz w:val="20"/>
-          <w:szCs w:val="20"/>
-        </w:rPr>
-        <w:t>Anz</w:t>
+        <w:t xml:space="preserve"> x AnzKm + Park-/Strassen-/Tunnelgebühren) x Anz</w:t>
       </w:r>
       <w:r>
         <w:rPr>
@@ -2392,25 +1933,8 @@
           <w:sz w:val="20"/>
           <w:szCs w:val="20"/>
         </w:rPr>
-        <w:t>s</w:t>
+        <w:t>s) : AnzPersonen</w:t>
       </w:r>
-      <w:proofErr w:type="spellEnd"/>
-      <w:r>
-        <w:rPr>
-          <w:sz w:val="20"/>
-          <w:szCs w:val="20"/>
-        </w:rPr>
-        <w:t xml:space="preserve">) : </w:t>
-      </w:r>
-      <w:proofErr w:type="spellStart"/>
-      <w:r>
-        <w:rPr>
-          <w:sz w:val="20"/>
-          <w:szCs w:val="20"/>
-        </w:rPr>
-        <w:t>AnzPersonen</w:t>
-      </w:r>
-      <w:proofErr w:type="spellEnd"/>
       <w:r>
         <w:rPr>
           <w:sz w:val="20"/>
@@ -2440,23 +1964,7 @@
           <w:szCs w:val="20"/>
         </w:rPr>
         <w:br/>
-        <w:t>${</w:t>
-      </w:r>
-      <w:proofErr w:type="spellStart"/>
-      <w:r>
-        <w:rPr>
-          <w:sz w:val="20"/>
-          <w:szCs w:val="20"/>
-        </w:rPr>
-        <w:t>notice</w:t>
-      </w:r>
-      <w:proofErr w:type="spellEnd"/>
-      <w:r>
-        <w:rPr>
-          <w:sz w:val="20"/>
-          <w:szCs w:val="20"/>
-        </w:rPr>
-        <w:t>}</w:t>
+        <w:t>${notice}</w:t>
       </w:r>
     </w:p>
     <w:p>
@@ -2520,23 +2028,7 @@
                 <w:sz w:val="20"/>
                 <w:szCs w:val="20"/>
               </w:rPr>
-              <w:t>IBAN: ${</w:t>
-            </w:r>
-            <w:proofErr w:type="spellStart"/>
-            <w:r>
-              <w:rPr>
-                <w:sz w:val="20"/>
-                <w:szCs w:val="20"/>
-              </w:rPr>
-              <w:t>iban</w:t>
-            </w:r>
-            <w:proofErr w:type="spellEnd"/>
-            <w:r>
-              <w:rPr>
-                <w:sz w:val="20"/>
-                <w:szCs w:val="20"/>
-              </w:rPr>
-              <w:t>}</w:t>
+              <w:t>IBAN: ${iban}</w:t>
             </w:r>
           </w:p>
         </w:tc>
@@ -2585,23 +2077,7 @@
                 <w:sz w:val="20"/>
                 <w:szCs w:val="20"/>
               </w:rPr>
-              <w:t>${</w:t>
-            </w:r>
-            <w:proofErr w:type="spellStart"/>
-            <w:r>
-              <w:rPr>
-                <w:sz w:val="20"/>
-                <w:szCs w:val="20"/>
-              </w:rPr>
-              <w:t>accountHolder</w:t>
-            </w:r>
-            <w:proofErr w:type="spellEnd"/>
-            <w:r>
-              <w:rPr>
-                <w:sz w:val="20"/>
-                <w:szCs w:val="20"/>
-              </w:rPr>
-              <w:t>}</w:t>
+              <w:t>${accountHolder}</w:t>
             </w:r>
           </w:p>
         </w:tc>
@@ -2654,23 +2130,7 @@
           <w:sz w:val="20"/>
           <w:szCs w:val="20"/>
         </w:rPr>
-        <w:t>: ${</w:t>
-      </w:r>
-      <w:proofErr w:type="spellStart"/>
-      <w:r>
-        <w:rPr>
-          <w:sz w:val="20"/>
-          <w:szCs w:val="20"/>
-        </w:rPr>
-        <w:t>printingDate</w:t>
-      </w:r>
-      <w:proofErr w:type="spellEnd"/>
-      <w:r>
-        <w:rPr>
-          <w:sz w:val="20"/>
-          <w:szCs w:val="20"/>
-        </w:rPr>
-        <w:t>}</w:t>
+        <w:t>: ${printingDate}</w:t>
       </w:r>
     </w:p>
     <w:p>
@@ -2782,7 +2242,7 @@
 </file>
 
 <file path=word/endnotes.xml><?xml version="1.0" encoding="utf-8"?>
-<w:endnotes xmlns:wpc="http://schemas.microsoft.com/office/word/2010/wordprocessingCanvas" xmlns:cx="http://schemas.microsoft.com/office/drawing/2014/chartex" xmlns:mc="http://schemas.openxmlformats.org/markup-compatibility/2006" xmlns:o="urn:schemas-microsoft-com:office:office" xmlns:r="http://schemas.openxmlformats.org/officeDocument/2006/relationships" xmlns:m="http://schemas.openxmlformats.org/officeDocument/2006/math" xmlns:v="urn:schemas-microsoft-com:vml" xmlns:wp14="http://schemas.microsoft.com/office/word/2010/wordprocessingDrawing" xmlns:wp="http://schemas.openxmlformats.org/drawingml/2006/wordprocessingDrawing" xmlns:w10="urn:schemas-microsoft-com:office:word" xmlns:w="http://schemas.openxmlformats.org/wordprocessingml/2006/main" xmlns:w14="http://schemas.microsoft.com/office/word/2010/wordml" xmlns:w15="http://schemas.microsoft.com/office/word/2012/wordml" xmlns:w16se="http://schemas.microsoft.com/office/word/2015/wordml/symex" xmlns:wpg="http://schemas.microsoft.com/office/word/2010/wordprocessingGroup" xmlns:wpi="http://schemas.microsoft.com/office/word/2010/wordprocessingInk" xmlns:wne="http://schemas.microsoft.com/office/word/2006/wordml" xmlns:wps="http://schemas.microsoft.com/office/word/2010/wordprocessingShape" mc:Ignorable="w14 w15 w16se wp14">
+<w:endnotes xmlns:wpc="http://schemas.microsoft.com/office/word/2010/wordprocessingCanvas" xmlns:cx="http://schemas.microsoft.com/office/drawing/2014/chartex" xmlns:cx1="http://schemas.microsoft.com/office/drawing/2015/9/8/chartex" xmlns:cx2="http://schemas.microsoft.com/office/drawing/2015/10/21/chartex" xmlns:cx3="http://schemas.microsoft.com/office/drawing/2016/5/9/chartex" xmlns:cx4="http://schemas.microsoft.com/office/drawing/2016/5/10/chartex" xmlns:cx5="http://schemas.microsoft.com/office/drawing/2016/5/11/chartex" xmlns:cx6="http://schemas.microsoft.com/office/drawing/2016/5/12/chartex" xmlns:cx7="http://schemas.microsoft.com/office/drawing/2016/5/13/chartex" xmlns:cx8="http://schemas.microsoft.com/office/drawing/2016/5/14/chartex" xmlns:mc="http://schemas.openxmlformats.org/markup-compatibility/2006" xmlns:aink="http://schemas.microsoft.com/office/drawing/2016/ink" xmlns:am3d="http://schemas.microsoft.com/office/drawing/2017/model3d" xmlns:o="urn:schemas-microsoft-com:office:office" xmlns:oel="http://schemas.microsoft.com/office/2019/extlst" xmlns:r="http://schemas.openxmlformats.org/officeDocument/2006/relationships" xmlns:m="http://schemas.openxmlformats.org/officeDocument/2006/math" xmlns:v="urn:schemas-microsoft-com:vml" xmlns:wp14="http://schemas.microsoft.com/office/word/2010/wordprocessingDrawing" xmlns:wp="http://schemas.openxmlformats.org/drawingml/2006/wordprocessingDrawing" xmlns:w10="urn:schemas-microsoft-com:office:word" xmlns:w="http://schemas.openxmlformats.org/wordprocessingml/2006/main" xmlns:w14="http://schemas.microsoft.com/office/word/2010/wordml" xmlns:w15="http://schemas.microsoft.com/office/word/2012/wordml" xmlns:w16cex="http://schemas.microsoft.com/office/word/2018/wordml/cex" xmlns:w16cid="http://schemas.microsoft.com/office/word/2016/wordml/cid" xmlns:w16="http://schemas.microsoft.com/office/word/2018/wordml" xmlns:w16sdtdh="http://schemas.microsoft.com/office/word/2020/wordml/sdtdatahash" xmlns:w16se="http://schemas.microsoft.com/office/word/2015/wordml/symex" xmlns:wpg="http://schemas.microsoft.com/office/word/2010/wordprocessingGroup" xmlns:wpi="http://schemas.microsoft.com/office/word/2010/wordprocessingInk" xmlns:wne="http://schemas.microsoft.com/office/word/2006/wordml" xmlns:wps="http://schemas.microsoft.com/office/word/2010/wordprocessingShape" mc:Ignorable="w14 w15 w16se w16cid w16 w16cex w16sdtdh wp14">
   <w:endnote w:type="separator" w:id="-1">
     <w:p>
       <w:pPr>
@@ -2807,7 +2267,7 @@
 </file>
 
 <file path=word/footnotes.xml><?xml version="1.0" encoding="utf-8"?>
-<w:footnotes xmlns:wpc="http://schemas.microsoft.com/office/word/2010/wordprocessingCanvas" xmlns:cx="http://schemas.microsoft.com/office/drawing/2014/chartex" xmlns:mc="http://schemas.openxmlformats.org/markup-compatibility/2006" xmlns:o="urn:schemas-microsoft-com:office:office" xmlns:r="http://schemas.openxmlformats.org/officeDocument/2006/relationships" xmlns:m="http://schemas.openxmlformats.org/officeDocument/2006/math" xmlns:v="urn:schemas-microsoft-com:vml" xmlns:wp14="http://schemas.microsoft.com/office/word/2010/wordprocessingDrawing" xmlns:wp="http://schemas.openxmlformats.org/drawingml/2006/wordprocessingDrawing" xmlns:w10="urn:schemas-microsoft-com:office:word" xmlns:w="http://schemas.openxmlformats.org/wordprocessingml/2006/main" xmlns:w14="http://schemas.microsoft.com/office/word/2010/wordml" xmlns:w15="http://schemas.microsoft.com/office/word/2012/wordml" xmlns:w16se="http://schemas.microsoft.com/office/word/2015/wordml/symex" xmlns:wpg="http://schemas.microsoft.com/office/word/2010/wordprocessingGroup" xmlns:wpi="http://schemas.microsoft.com/office/word/2010/wordprocessingInk" xmlns:wne="http://schemas.microsoft.com/office/word/2006/wordml" xmlns:wps="http://schemas.microsoft.com/office/word/2010/wordprocessingShape" mc:Ignorable="w14 w15 w16se wp14">
+<w:footnotes xmlns:wpc="http://schemas.microsoft.com/office/word/2010/wordprocessingCanvas" xmlns:cx="http://schemas.microsoft.com/office/drawing/2014/chartex" xmlns:cx1="http://schemas.microsoft.com/office/drawing/2015/9/8/chartex" xmlns:cx2="http://schemas.microsoft.com/office/drawing/2015/10/21/chartex" xmlns:cx3="http://schemas.microsoft.com/office/drawing/2016/5/9/chartex" xmlns:cx4="http://schemas.microsoft.com/office/drawing/2016/5/10/chartex" xmlns:cx5="http://schemas.microsoft.com/office/drawing/2016/5/11/chartex" xmlns:cx6="http://schemas.microsoft.com/office/drawing/2016/5/12/chartex" xmlns:cx7="http://schemas.microsoft.com/office/drawing/2016/5/13/chartex" xmlns:cx8="http://schemas.microsoft.com/office/drawing/2016/5/14/chartex" xmlns:mc="http://schemas.openxmlformats.org/markup-compatibility/2006" xmlns:aink="http://schemas.microsoft.com/office/drawing/2016/ink" xmlns:am3d="http://schemas.microsoft.com/office/drawing/2017/model3d" xmlns:o="urn:schemas-microsoft-com:office:office" xmlns:oel="http://schemas.microsoft.com/office/2019/extlst" xmlns:r="http://schemas.openxmlformats.org/officeDocument/2006/relationships" xmlns:m="http://schemas.openxmlformats.org/officeDocument/2006/math" xmlns:v="urn:schemas-microsoft-com:vml" xmlns:wp14="http://schemas.microsoft.com/office/word/2010/wordprocessingDrawing" xmlns:wp="http://schemas.openxmlformats.org/drawingml/2006/wordprocessingDrawing" xmlns:w10="urn:schemas-microsoft-com:office:word" xmlns:w="http://schemas.openxmlformats.org/wordprocessingml/2006/main" xmlns:w14="http://schemas.microsoft.com/office/word/2010/wordml" xmlns:w15="http://schemas.microsoft.com/office/word/2012/wordml" xmlns:w16cex="http://schemas.microsoft.com/office/word/2018/wordml/cex" xmlns:w16cid="http://schemas.microsoft.com/office/word/2016/wordml/cid" xmlns:w16="http://schemas.microsoft.com/office/word/2018/wordml" xmlns:w16sdtdh="http://schemas.microsoft.com/office/word/2020/wordml/sdtdatahash" xmlns:w16se="http://schemas.microsoft.com/office/word/2015/wordml/symex" xmlns:wpg="http://schemas.microsoft.com/office/word/2010/wordprocessingGroup" xmlns:wpi="http://schemas.microsoft.com/office/word/2010/wordprocessingInk" xmlns:wne="http://schemas.microsoft.com/office/word/2006/wordml" xmlns:wps="http://schemas.microsoft.com/office/word/2010/wordprocessingShape" mc:Ignorable="w14 w15 w16se w16cid w16 w16cex w16sdtdh wp14">
   <w:footnote w:type="separator" w:id="-1">
     <w:p>
       <w:pPr>
@@ -2832,7 +2292,7 @@
 </file>
 
 <file path=word/header1.xml><?xml version="1.0" encoding="utf-8"?>
-<w:hdr xmlns:wpc="http://schemas.microsoft.com/office/word/2010/wordprocessingCanvas" xmlns:cx="http://schemas.microsoft.com/office/drawing/2014/chartex" xmlns:mc="http://schemas.openxmlformats.org/markup-compatibility/2006" xmlns:o="urn:schemas-microsoft-com:office:office" xmlns:r="http://schemas.openxmlformats.org/officeDocument/2006/relationships" xmlns:m="http://schemas.openxmlformats.org/officeDocument/2006/math" xmlns:v="urn:schemas-microsoft-com:vml" xmlns:wp14="http://schemas.microsoft.com/office/word/2010/wordprocessingDrawing" xmlns:wp="http://schemas.openxmlformats.org/drawingml/2006/wordprocessingDrawing" xmlns:w10="urn:schemas-microsoft-com:office:word" xmlns:w="http://schemas.openxmlformats.org/wordprocessingml/2006/main" xmlns:w14="http://schemas.microsoft.com/office/word/2010/wordml" xmlns:w15="http://schemas.microsoft.com/office/word/2012/wordml" xmlns:w16se="http://schemas.microsoft.com/office/word/2015/wordml/symex" xmlns:wpg="http://schemas.microsoft.com/office/word/2010/wordprocessingGroup" xmlns:wpi="http://schemas.microsoft.com/office/word/2010/wordprocessingInk" xmlns:wne="http://schemas.microsoft.com/office/word/2006/wordml" xmlns:wps="http://schemas.microsoft.com/office/word/2010/wordprocessingShape" mc:Ignorable="w14 w15 w16se wp14">
+<w:hdr xmlns:wpc="http://schemas.microsoft.com/office/word/2010/wordprocessingCanvas" xmlns:cx="http://schemas.microsoft.com/office/drawing/2014/chartex" xmlns:cx1="http://schemas.microsoft.com/office/drawing/2015/9/8/chartex" xmlns:cx2="http://schemas.microsoft.com/office/drawing/2015/10/21/chartex" xmlns:cx3="http://schemas.microsoft.com/office/drawing/2016/5/9/chartex" xmlns:cx4="http://schemas.microsoft.com/office/drawing/2016/5/10/chartex" xmlns:cx5="http://schemas.microsoft.com/office/drawing/2016/5/11/chartex" xmlns:cx6="http://schemas.microsoft.com/office/drawing/2016/5/12/chartex" xmlns:cx7="http://schemas.microsoft.com/office/drawing/2016/5/13/chartex" xmlns:cx8="http://schemas.microsoft.com/office/drawing/2016/5/14/chartex" xmlns:mc="http://schemas.openxmlformats.org/markup-compatibility/2006" xmlns:aink="http://schemas.microsoft.com/office/drawing/2016/ink" xmlns:am3d="http://schemas.microsoft.com/office/drawing/2017/model3d" xmlns:o="urn:schemas-microsoft-com:office:office" xmlns:oel="http://schemas.microsoft.com/office/2019/extlst" xmlns:r="http://schemas.openxmlformats.org/officeDocument/2006/relationships" xmlns:m="http://schemas.openxmlformats.org/officeDocument/2006/math" xmlns:v="urn:schemas-microsoft-com:vml" xmlns:wp14="http://schemas.microsoft.com/office/word/2010/wordprocessingDrawing" xmlns:wp="http://schemas.openxmlformats.org/drawingml/2006/wordprocessingDrawing" xmlns:w10="urn:schemas-microsoft-com:office:word" xmlns:w="http://schemas.openxmlformats.org/wordprocessingml/2006/main" xmlns:w14="http://schemas.microsoft.com/office/word/2010/wordml" xmlns:w15="http://schemas.microsoft.com/office/word/2012/wordml" xmlns:w16cex="http://schemas.microsoft.com/office/word/2018/wordml/cex" xmlns:w16cid="http://schemas.microsoft.com/office/word/2016/wordml/cid" xmlns:w16="http://schemas.microsoft.com/office/word/2018/wordml" xmlns:w16sdtdh="http://schemas.microsoft.com/office/word/2020/wordml/sdtdatahash" xmlns:w16se="http://schemas.microsoft.com/office/word/2015/wordml/symex" xmlns:wpg="http://schemas.microsoft.com/office/word/2010/wordprocessingGroup" xmlns:wpi="http://schemas.microsoft.com/office/word/2010/wordprocessingInk" xmlns:wne="http://schemas.microsoft.com/office/word/2006/wordml" xmlns:wps="http://schemas.microsoft.com/office/word/2010/wordprocessingShape" mc:Ignorable="w14 w15 w16se w16cid w16 w16cex w16sdtdh wp14">
   <w:p>
     <w:pPr>
       <w:pStyle w:val="Kopfzeile"/>
@@ -2843,7 +2303,7 @@
         <w:noProof/>
         <w:lang w:eastAsia="de-CH"/>
       </w:rPr>
-      <w:pict>
+      <w:pict w14:anchorId="551FE8E5">
         <v:shapetype id="_x0000_t75" coordsize="21600,21600" o:spt="75" o:preferrelative="t" path="m@4@5l@4@11@9@11@9@5xe" filled="f" stroked="f">
           <v:stroke joinstyle="miter"/>
           <v:formulas>
@@ -2863,7 +2323,7 @@
           <v:path o:extrusionok="f" gradientshapeok="t" o:connecttype="rect"/>
           <o:lock v:ext="edit" aspectratio="t"/>
         </v:shapetype>
-        <v:shape id="_x0000_i1025" type="#_x0000_t75" style="width:176.25pt;height:56.25pt;visibility:visible;mso-wrap-style:square">
+        <v:shape id="_x0000_i1025" type="#_x0000_t75" style="width:176pt;height:56pt;visibility:visible;mso-wrap-style:square">
           <v:imagedata r:id="rId1" o:title=""/>
         </v:shape>
       </w:pict>
@@ -2873,7 +2333,7 @@
 </file>
 
 <file path=word/numbering.xml><?xml version="1.0" encoding="utf-8"?>
-<w:numbering xmlns:wpc="http://schemas.microsoft.com/office/word/2010/wordprocessingCanvas" xmlns:cx="http://schemas.microsoft.com/office/drawing/2014/chartex" xmlns:mc="http://schemas.openxmlformats.org/markup-compatibility/2006" xmlns:o="urn:schemas-microsoft-com:office:office" xmlns:r="http://schemas.openxmlformats.org/officeDocument/2006/relationships" xmlns:m="http://schemas.openxmlformats.org/officeDocument/2006/math" xmlns:v="urn:schemas-microsoft-com:vml" xmlns:wp14="http://schemas.microsoft.com/office/word/2010/wordprocessingDrawing" xmlns:wp="http://schemas.openxmlformats.org/drawingml/2006/wordprocessingDrawing" xmlns:w10="urn:schemas-microsoft-com:office:word" xmlns:w="http://schemas.openxmlformats.org/wordprocessingml/2006/main" xmlns:w14="http://schemas.microsoft.com/office/word/2010/wordml" xmlns:w15="http://schemas.microsoft.com/office/word/2012/wordml" xmlns:w16se="http://schemas.microsoft.com/office/word/2015/wordml/symex" xmlns:wpg="http://schemas.microsoft.com/office/word/2010/wordprocessingGroup" xmlns:wpi="http://schemas.microsoft.com/office/word/2010/wordprocessingInk" xmlns:wne="http://schemas.microsoft.com/office/word/2006/wordml" xmlns:wps="http://schemas.microsoft.com/office/word/2010/wordprocessingShape" mc:Ignorable="w14 w15 w16se wp14">
+<w:numbering xmlns:wpc="http://schemas.microsoft.com/office/word/2010/wordprocessingCanvas" xmlns:cx="http://schemas.microsoft.com/office/drawing/2014/chartex" xmlns:cx1="http://schemas.microsoft.com/office/drawing/2015/9/8/chartex" xmlns:cx2="http://schemas.microsoft.com/office/drawing/2015/10/21/chartex" xmlns:cx3="http://schemas.microsoft.com/office/drawing/2016/5/9/chartex" xmlns:cx4="http://schemas.microsoft.com/office/drawing/2016/5/10/chartex" xmlns:cx5="http://schemas.microsoft.com/office/drawing/2016/5/11/chartex" xmlns:cx6="http://schemas.microsoft.com/office/drawing/2016/5/12/chartex" xmlns:cx7="http://schemas.microsoft.com/office/drawing/2016/5/13/chartex" xmlns:cx8="http://schemas.microsoft.com/office/drawing/2016/5/14/chartex" xmlns:mc="http://schemas.openxmlformats.org/markup-compatibility/2006" xmlns:aink="http://schemas.microsoft.com/office/drawing/2016/ink" xmlns:am3d="http://schemas.microsoft.com/office/drawing/2017/model3d" xmlns:o="urn:schemas-microsoft-com:office:office" xmlns:oel="http://schemas.microsoft.com/office/2019/extlst" xmlns:r="http://schemas.openxmlformats.org/officeDocument/2006/relationships" xmlns:m="http://schemas.openxmlformats.org/officeDocument/2006/math" xmlns:v="urn:schemas-microsoft-com:vml" xmlns:wp14="http://schemas.microsoft.com/office/word/2010/wordprocessingDrawing" xmlns:wp="http://schemas.openxmlformats.org/drawingml/2006/wordprocessingDrawing" xmlns:w10="urn:schemas-microsoft-com:office:word" xmlns:w="http://schemas.openxmlformats.org/wordprocessingml/2006/main" xmlns:w14="http://schemas.microsoft.com/office/word/2010/wordml" xmlns:w15="http://schemas.microsoft.com/office/word/2012/wordml" xmlns:w16cex="http://schemas.microsoft.com/office/word/2018/wordml/cex" xmlns:w16cid="http://schemas.microsoft.com/office/word/2016/wordml/cid" xmlns:w16="http://schemas.microsoft.com/office/word/2018/wordml" xmlns:w16sdtdh="http://schemas.microsoft.com/office/word/2020/wordml/sdtdatahash" xmlns:w16se="http://schemas.microsoft.com/office/word/2015/wordml/symex" xmlns:wpg="http://schemas.microsoft.com/office/word/2010/wordprocessingGroup" xmlns:wpi="http://schemas.microsoft.com/office/word/2010/wordprocessingInk" xmlns:wne="http://schemas.microsoft.com/office/word/2006/wordml" xmlns:wps="http://schemas.microsoft.com/office/word/2010/wordprocessingShape" mc:Ignorable="w14 w15 w16se w16cid w16 w16cex w16sdtdh wp14">
   <w:abstractNum w:abstractNumId="0" w15:restartNumberingAfterBreak="0">
     <w:nsid w:val="09B04B5C"/>
     <w:multiLevelType w:val="hybridMultilevel"/>
@@ -3184,20 +2644,20 @@
       </w:rPr>
     </w:lvl>
   </w:abstractNum>
-  <w:num w:numId="1">
+  <w:num w:numId="1" w16cid:durableId="649601209">
     <w:abstractNumId w:val="1"/>
   </w:num>
-  <w:num w:numId="2">
+  <w:num w:numId="2" w16cid:durableId="1008022181">
     <w:abstractNumId w:val="2"/>
   </w:num>
-  <w:num w:numId="3">
+  <w:num w:numId="3" w16cid:durableId="681736209">
     <w:abstractNumId w:val="0"/>
   </w:num>
 </w:numbering>
 </file>
 
 <file path=word/styles.xml><?xml version="1.0" encoding="utf-8"?>
-<w:styles xmlns:mc="http://schemas.openxmlformats.org/markup-compatibility/2006" xmlns:r="http://schemas.openxmlformats.org/officeDocument/2006/relationships" xmlns:w="http://schemas.openxmlformats.org/wordprocessingml/2006/main" xmlns:w14="http://schemas.microsoft.com/office/word/2010/wordml" xmlns:w15="http://schemas.microsoft.com/office/word/2012/wordml" xmlns:w16se="http://schemas.microsoft.com/office/word/2015/wordml/symex" mc:Ignorable="w14 w15 w16se">
+<w:styles xmlns:mc="http://schemas.openxmlformats.org/markup-compatibility/2006" xmlns:r="http://schemas.openxmlformats.org/officeDocument/2006/relationships" xmlns:w="http://schemas.openxmlformats.org/wordprocessingml/2006/main" xmlns:w14="http://schemas.microsoft.com/office/word/2010/wordml" xmlns:w15="http://schemas.microsoft.com/office/word/2012/wordml" xmlns:w16cex="http://schemas.microsoft.com/office/word/2018/wordml/cex" xmlns:w16cid="http://schemas.microsoft.com/office/word/2016/wordml/cid" xmlns:w16="http://schemas.microsoft.com/office/word/2018/wordml" xmlns:w16sdtdh="http://schemas.microsoft.com/office/word/2020/wordml/sdtdatahash" xmlns:w16se="http://schemas.microsoft.com/office/word/2015/wordml/symex" mc:Ignorable="w14 w15 w16se w16cid w16 w16cex w16sdtdh">
   <w:docDefaults>
     <w:rPrDefault>
       <w:rPr>
@@ -3207,7 +2667,7 @@
     </w:rPrDefault>
     <w:pPrDefault/>
   </w:docDefaults>
-  <w:latentStyles w:defLockedState="0" w:defUIPriority="99" w:defSemiHidden="0" w:defUnhideWhenUsed="0" w:defQFormat="0" w:count="371">
+  <w:latentStyles w:defLockedState="0" w:defUIPriority="99" w:defSemiHidden="0" w:defUnhideWhenUsed="0" w:defQFormat="0" w:count="376">
     <w:lsdException w:name="Normal" w:uiPriority="0" w:qFormat="1"/>
     <w:lsdException w:name="heading 1" w:uiPriority="9" w:qFormat="1"/>
     <w:lsdException w:name="heading 2" w:semiHidden="1" w:uiPriority="9" w:unhideWhenUsed="1" w:qFormat="1"/>
@@ -3313,7 +2773,6 @@
     <w:lsdException w:name="HTML Sample" w:semiHidden="1" w:unhideWhenUsed="1"/>
     <w:lsdException w:name="HTML Typewriter" w:semiHidden="1" w:unhideWhenUsed="1"/>
     <w:lsdException w:name="HTML Variable" w:semiHidden="1" w:unhideWhenUsed="1"/>
-    <w:lsdException w:name="Normal Table" w:semiHidden="1" w:unhideWhenUsed="1"/>
     <w:lsdException w:name="annotation subject" w:semiHidden="1" w:unhideWhenUsed="1"/>
     <w:lsdException w:name="No List" w:semiHidden="1" w:unhideWhenUsed="1"/>
     <w:lsdException w:name="Outline List 1" w:semiHidden="1" w:unhideWhenUsed="1"/>
@@ -3356,11 +2815,8 @@
     <w:lsdException w:name="Table Contemporary" w:semiHidden="1" w:unhideWhenUsed="1"/>
     <w:lsdException w:name="Table Elegant" w:semiHidden="1" w:unhideWhenUsed="1"/>
     <w:lsdException w:name="Table Professional" w:semiHidden="1" w:unhideWhenUsed="1"/>
-    <w:lsdException w:name="Table Subtle 1" w:semiHidden="1" w:unhideWhenUsed="1"/>
     <w:lsdException w:name="Table Subtle 2" w:semiHidden="1" w:unhideWhenUsed="1"/>
     <w:lsdException w:name="Table Web 1" w:semiHidden="1" w:unhideWhenUsed="1"/>
-    <w:lsdException w:name="Table Web 2" w:semiHidden="1" w:unhideWhenUsed="1"/>
-    <w:lsdException w:name="Table Web 3" w:semiHidden="1" w:unhideWhenUsed="1"/>
     <w:lsdException w:name="Balloon Text" w:semiHidden="1" w:unhideWhenUsed="1"/>
     <w:lsdException w:name="Table Grid" w:uiPriority="39"/>
     <w:lsdException w:name="Table Theme" w:semiHidden="1" w:unhideWhenUsed="1"/>
@@ -3579,6 +3035,11 @@
     <w:lsdException w:name="List Table 5 Dark Accent 6" w:uiPriority="50"/>
     <w:lsdException w:name="List Table 6 Colorful Accent 6" w:uiPriority="51"/>
     <w:lsdException w:name="List Table 7 Colorful Accent 6" w:uiPriority="52"/>
+    <w:lsdException w:name="Mention" w:semiHidden="1" w:unhideWhenUsed="1"/>
+    <w:lsdException w:name="Smart Hyperlink" w:semiHidden="1" w:unhideWhenUsed="1"/>
+    <w:lsdException w:name="Hashtag" w:semiHidden="1" w:unhideWhenUsed="1"/>
+    <w:lsdException w:name="Unresolved Mention" w:semiHidden="1" w:unhideWhenUsed="1"/>
+    <w:lsdException w:name="Smart Link" w:semiHidden="1" w:unhideWhenUsed="1"/>
   </w:latentStyles>
   <w:style w:type="paragraph" w:default="1" w:styleId="Standard">
     <w:name w:val="Normal"/>

</xml_diff>

<commit_message>
Move the number of private arrivals to the bottom in the Spesenabrechnungsformular.
</commit_message>
<xml_diff>
--- a/src/Resources/contao/templates/docx/event_invoice_tour.docx
+++ b/src/Resources/contao/templates/docx/event_invoice_tour.docx
@@ -936,9 +936,9 @@
         <w:tblLook w:val="04A0" w:firstRow="1" w:lastRow="0" w:firstColumn="1" w:lastColumn="0" w:noHBand="0" w:noVBand="1"/>
       </w:tblPr>
       <w:tblGrid>
-        <w:gridCol w:w="4248"/>
-        <w:gridCol w:w="1793"/>
-        <w:gridCol w:w="3706"/>
+        <w:gridCol w:w="3709"/>
+        <w:gridCol w:w="1604"/>
+        <w:gridCol w:w="4434"/>
       </w:tblGrid>
       <w:tr>
         <w:trPr>
@@ -946,7 +946,7 @@
         </w:trPr>
         <w:tc>
           <w:tcPr>
-            <w:tcW w:w="4248" w:type="dxa"/>
+            <w:tcW w:w="3709" w:type="dxa"/>
             <w:shd w:val="clear" w:color="auto" w:fill="auto"/>
           </w:tcPr>
           <w:p>
@@ -970,7 +970,7 @@
         </w:tc>
         <w:tc>
           <w:tcPr>
-            <w:tcW w:w="1793" w:type="dxa"/>
+            <w:tcW w:w="1604" w:type="dxa"/>
             <w:shd w:val="clear" w:color="auto" w:fill="auto"/>
           </w:tcPr>
           <w:p>
@@ -994,7 +994,7 @@
         </w:tc>
         <w:tc>
           <w:tcPr>
-            <w:tcW w:w="3706" w:type="dxa"/>
+            <w:tcW w:w="4434" w:type="dxa"/>
             <w:shd w:val="clear" w:color="auto" w:fill="auto"/>
           </w:tcPr>
           <w:p>
@@ -1023,7 +1023,7 @@
         </w:trPr>
         <w:tc>
           <w:tcPr>
-            <w:tcW w:w="4248" w:type="dxa"/>
+            <w:tcW w:w="3709" w:type="dxa"/>
             <w:tcBorders>
               <w:bottom w:val="single" w:sz="4" w:space="0" w:color="auto"/>
             </w:tcBorders>
@@ -1050,7 +1050,7 @@
         </w:tc>
         <w:tc>
           <w:tcPr>
-            <w:tcW w:w="1793" w:type="dxa"/>
+            <w:tcW w:w="1604" w:type="dxa"/>
             <w:tcBorders>
               <w:bottom w:val="single" w:sz="4" w:space="0" w:color="auto"/>
             </w:tcBorders>
@@ -1076,7 +1076,7 @@
         </w:tc>
         <w:tc>
           <w:tcPr>
-            <w:tcW w:w="3706" w:type="dxa"/>
+            <w:tcW w:w="4434" w:type="dxa"/>
             <w:tcBorders>
               <w:bottom w:val="single" w:sz="4" w:space="0" w:color="auto"/>
             </w:tcBorders>
@@ -1106,7 +1106,7 @@
         </w:trPr>
         <w:tc>
           <w:tcPr>
-            <w:tcW w:w="4248" w:type="dxa"/>
+            <w:tcW w:w="3709" w:type="dxa"/>
             <w:tcBorders>
               <w:top w:val="single" w:sz="4" w:space="0" w:color="auto"/>
               <w:bottom w:val="single" w:sz="4" w:space="0" w:color="auto"/>
@@ -1134,7 +1134,7 @@
         </w:tc>
         <w:tc>
           <w:tcPr>
-            <w:tcW w:w="1793" w:type="dxa"/>
+            <w:tcW w:w="1604" w:type="dxa"/>
             <w:tcBorders>
               <w:top w:val="single" w:sz="4" w:space="0" w:color="auto"/>
               <w:bottom w:val="single" w:sz="4" w:space="0" w:color="auto"/>
@@ -1161,7 +1161,7 @@
         </w:tc>
         <w:tc>
           <w:tcPr>
-            <w:tcW w:w="3706" w:type="dxa"/>
+            <w:tcW w:w="4434" w:type="dxa"/>
             <w:tcBorders>
               <w:top w:val="single" w:sz="4" w:space="0" w:color="auto"/>
               <w:bottom w:val="single" w:sz="4" w:space="0" w:color="auto"/>
@@ -1192,7 +1192,7 @@
         </w:trPr>
         <w:tc>
           <w:tcPr>
-            <w:tcW w:w="4248" w:type="dxa"/>
+            <w:tcW w:w="3709" w:type="dxa"/>
             <w:tcBorders>
               <w:top w:val="single" w:sz="4" w:space="0" w:color="auto"/>
               <w:bottom w:val="single" w:sz="4" w:space="0" w:color="auto"/>
@@ -1220,7 +1220,7 @@
         </w:tc>
         <w:tc>
           <w:tcPr>
-            <w:tcW w:w="1793" w:type="dxa"/>
+            <w:tcW w:w="1604" w:type="dxa"/>
             <w:tcBorders>
               <w:top w:val="single" w:sz="4" w:space="0" w:color="auto"/>
               <w:bottom w:val="single" w:sz="4" w:space="0" w:color="auto"/>
@@ -1240,7 +1240,7 @@
         </w:tc>
         <w:tc>
           <w:tcPr>
-            <w:tcW w:w="3706" w:type="dxa"/>
+            <w:tcW w:w="4434" w:type="dxa"/>
             <w:tcBorders>
               <w:top w:val="single" w:sz="4" w:space="0" w:color="auto"/>
               <w:bottom w:val="single" w:sz="4" w:space="0" w:color="auto"/>
@@ -1264,7 +1264,7 @@
         </w:trPr>
         <w:tc>
           <w:tcPr>
-            <w:tcW w:w="4248" w:type="dxa"/>
+            <w:tcW w:w="3709" w:type="dxa"/>
             <w:tcBorders>
               <w:top w:val="single" w:sz="4" w:space="0" w:color="auto"/>
             </w:tcBorders>
@@ -1301,7 +1301,7 @@
         </w:tc>
         <w:tc>
           <w:tcPr>
-            <w:tcW w:w="1793" w:type="dxa"/>
+            <w:tcW w:w="1604" w:type="dxa"/>
             <w:tcBorders>
               <w:top w:val="single" w:sz="4" w:space="0" w:color="auto"/>
             </w:tcBorders>
@@ -1334,7 +1334,7 @@
         </w:tc>
         <w:tc>
           <w:tcPr>
-            <w:tcW w:w="3706" w:type="dxa"/>
+            <w:tcW w:w="4434" w:type="dxa"/>
             <w:tcBorders>
               <w:top w:val="single" w:sz="4" w:space="0" w:color="auto"/>
             </w:tcBorders>
@@ -1364,7 +1364,7 @@
         </w:trPr>
         <w:tc>
           <w:tcPr>
-            <w:tcW w:w="4248" w:type="dxa"/>
+            <w:tcW w:w="3709" w:type="dxa"/>
             <w:shd w:val="clear" w:color="auto" w:fill="auto"/>
           </w:tcPr>
           <w:p>
@@ -1391,7 +1391,7 @@
         </w:tc>
         <w:tc>
           <w:tcPr>
-            <w:tcW w:w="1793" w:type="dxa"/>
+            <w:tcW w:w="1604" w:type="dxa"/>
             <w:shd w:val="clear" w:color="auto" w:fill="auto"/>
           </w:tcPr>
           <w:p>
@@ -1421,7 +1421,7 @@
         </w:tc>
         <w:tc>
           <w:tcPr>
-            <w:tcW w:w="3706" w:type="dxa"/>
+            <w:tcW w:w="4434" w:type="dxa"/>
             <w:shd w:val="clear" w:color="auto" w:fill="auto"/>
           </w:tcPr>
           <w:p>
@@ -1448,7 +1448,7 @@
         </w:trPr>
         <w:tc>
           <w:tcPr>
-            <w:tcW w:w="4248" w:type="dxa"/>
+            <w:tcW w:w="3709" w:type="dxa"/>
             <w:tcBorders>
               <w:bottom w:val="single" w:sz="4" w:space="0" w:color="auto"/>
             </w:tcBorders>
@@ -1485,7 +1485,7 @@
         </w:tc>
         <w:tc>
           <w:tcPr>
-            <w:tcW w:w="1793" w:type="dxa"/>
+            <w:tcW w:w="1604" w:type="dxa"/>
             <w:tcBorders>
               <w:bottom w:val="single" w:sz="4" w:space="0" w:color="auto"/>
             </w:tcBorders>
@@ -1518,7 +1518,7 @@
         </w:tc>
         <w:tc>
           <w:tcPr>
-            <w:tcW w:w="3706" w:type="dxa"/>
+            <w:tcW w:w="4434" w:type="dxa"/>
             <w:tcBorders>
               <w:bottom w:val="single" w:sz="4" w:space="0" w:color="auto"/>
             </w:tcBorders>
@@ -1537,50 +1537,6 @@
                 <w:sz w:val="20"/>
                 <w:szCs w:val="20"/>
               </w:rPr>
-              <w:t xml:space="preserve">Privat angereist: </w:t>
-            </w:r>
-            <w:r>
-              <w:rPr>
-                <w:sz w:val="20"/>
-                <w:szCs w:val="20"/>
-              </w:rPr>
-              <w:t>${</w:t>
-            </w:r>
-            <w:r>
-              <w:rPr>
-                <w:sz w:val="20"/>
-                <w:szCs w:val="20"/>
-              </w:rPr>
-              <w:t>privateArrival</w:t>
-            </w:r>
-            <w:r>
-              <w:rPr>
-                <w:sz w:val="20"/>
-                <w:szCs w:val="20"/>
-              </w:rPr>
-              <w:t>}</w:t>
-            </w:r>
-            <w:r>
-              <w:rPr>
-                <w:sz w:val="20"/>
-                <w:szCs w:val="20"/>
-              </w:rPr>
-              <w:t xml:space="preserve"> Pers.</w:t>
-            </w:r>
-          </w:p>
-          <w:p>
-            <w:pPr>
-              <w:spacing w:after="0" w:line="240" w:lineRule="auto"/>
-              <w:rPr>
-                <w:sz w:val="20"/>
-                <w:szCs w:val="20"/>
-              </w:rPr>
-            </w:pPr>
-            <w:r>
-              <w:rPr>
-                <w:sz w:val="20"/>
-                <w:szCs w:val="20"/>
-              </w:rPr>
               <w:t xml:space="preserve">Gefahrene km/Auto: </w:t>
             </w:r>
             <w:r>
@@ -1641,15 +1597,13 @@
               </w:rPr>
               <w:t>:</w:t>
             </w:r>
-          </w:p>
-          <w:p>
-            <w:pPr>
-              <w:spacing w:after="0" w:line="240" w:lineRule="auto"/>
-              <w:rPr>
-                <w:sz w:val="20"/>
-                <w:szCs w:val="20"/>
-              </w:rPr>
-            </w:pPr>
+            <w:r>
+              <w:rPr>
+                <w:sz w:val="20"/>
+                <w:szCs w:val="20"/>
+              </w:rPr>
+              <w:t xml:space="preserve"> </w:t>
+            </w:r>
             <w:r>
               <w:rPr>
                 <w:sz w:val="20"/>
@@ -1664,12 +1618,20 @@
               </w:rPr>
               <w:t xml:space="preserve"> CHF</w:t>
             </w:r>
-            <w:r>
-              <w:rPr>
-                <w:sz w:val="20"/>
-                <w:szCs w:val="20"/>
-              </w:rPr>
-              <w:br/>
+          </w:p>
+          <w:p>
+            <w:pPr>
+              <w:spacing w:after="0" w:line="240" w:lineRule="auto"/>
+              <w:rPr>
+                <w:sz w:val="20"/>
+                <w:szCs w:val="20"/>
+              </w:rPr>
+            </w:pPr>
+            <w:r>
+              <w:rPr>
+                <w:sz w:val="20"/>
+                <w:szCs w:val="20"/>
+              </w:rPr>
               <w:t>Anzahl Autos</w:t>
             </w:r>
             <w:r>
@@ -1685,6 +1647,36 @@
                 <w:szCs w:val="20"/>
               </w:rPr>
               <w:t>${countCars}</w:t>
+            </w:r>
+          </w:p>
+          <w:p>
+            <w:pPr>
+              <w:spacing w:after="0" w:line="240" w:lineRule="auto"/>
+              <w:rPr>
+                <w:sz w:val="20"/>
+                <w:szCs w:val="20"/>
+              </w:rPr>
+            </w:pPr>
+            <w:r>
+              <w:rPr>
+                <w:sz w:val="20"/>
+                <w:szCs w:val="20"/>
+              </w:rPr>
+              <w:t>Privat angereiste Pers</w:t>
+            </w:r>
+            <w:r>
+              <w:rPr>
+                <w:sz w:val="20"/>
+                <w:szCs w:val="20"/>
+              </w:rPr>
+              <w:t>onen</w:t>
+            </w:r>
+            <w:r>
+              <w:rPr>
+                <w:sz w:val="20"/>
+                <w:szCs w:val="20"/>
+              </w:rPr>
+              <w:t>: ${privateArrival}</w:t>
             </w:r>
           </w:p>
         </w:tc>
@@ -1695,7 +1687,7 @@
         </w:trPr>
         <w:tc>
           <w:tcPr>
-            <w:tcW w:w="4248" w:type="dxa"/>
+            <w:tcW w:w="3709" w:type="dxa"/>
             <w:tcBorders>
               <w:top w:val="single" w:sz="4" w:space="0" w:color="auto"/>
               <w:bottom w:val="single" w:sz="4" w:space="0" w:color="auto"/>
@@ -1730,7 +1722,7 @@
         </w:tc>
         <w:tc>
           <w:tcPr>
-            <w:tcW w:w="1793" w:type="dxa"/>
+            <w:tcW w:w="1604" w:type="dxa"/>
             <w:tcBorders>
               <w:top w:val="single" w:sz="4" w:space="0" w:color="auto"/>
               <w:bottom w:val="single" w:sz="4" w:space="0" w:color="auto"/>
@@ -1764,7 +1756,7 @@
         </w:tc>
         <w:tc>
           <w:tcPr>
-            <w:tcW w:w="3706" w:type="dxa"/>
+            <w:tcW w:w="4434" w:type="dxa"/>
             <w:tcBorders>
               <w:top w:val="single" w:sz="4" w:space="0" w:color="auto"/>
               <w:bottom w:val="single" w:sz="4" w:space="0" w:color="auto"/>
@@ -1788,7 +1780,7 @@
         </w:trPr>
         <w:tc>
           <w:tcPr>
-            <w:tcW w:w="4248" w:type="dxa"/>
+            <w:tcW w:w="3709" w:type="dxa"/>
             <w:tcBorders>
               <w:top w:val="single" w:sz="4" w:space="0" w:color="auto"/>
               <w:bottom w:val="double" w:sz="4" w:space="0" w:color="auto"/>
@@ -1816,7 +1808,7 @@
         </w:tc>
         <w:tc>
           <w:tcPr>
-            <w:tcW w:w="1793" w:type="dxa"/>
+            <w:tcW w:w="1604" w:type="dxa"/>
             <w:tcBorders>
               <w:top w:val="single" w:sz="4" w:space="0" w:color="auto"/>
               <w:bottom w:val="double" w:sz="4" w:space="0" w:color="auto"/>
@@ -1845,7 +1837,7 @@
         </w:tc>
         <w:tc>
           <w:tcPr>
-            <w:tcW w:w="3706" w:type="dxa"/>
+            <w:tcW w:w="4434" w:type="dxa"/>
             <w:tcBorders>
               <w:top w:val="single" w:sz="4" w:space="0" w:color="auto"/>
               <w:bottom w:val="double" w:sz="4" w:space="0" w:color="auto"/>
@@ -2174,6 +2166,7 @@
                 <w:sz w:val="20"/>
                 <w:szCs w:val="20"/>
               </w:rPr>
+              <w:lastRenderedPageBreak/>
               <w:t>Tourenchef</w:t>
             </w:r>
             <w:r>
@@ -2773,6 +2766,7 @@
     <w:lsdException w:name="HTML Sample" w:semiHidden="1" w:unhideWhenUsed="1"/>
     <w:lsdException w:name="HTML Typewriter" w:semiHidden="1" w:unhideWhenUsed="1"/>
     <w:lsdException w:name="HTML Variable" w:semiHidden="1" w:unhideWhenUsed="1"/>
+    <w:lsdException w:name="Normal Table" w:semiHidden="1" w:unhideWhenUsed="1"/>
     <w:lsdException w:name="annotation subject" w:semiHidden="1" w:unhideWhenUsed="1"/>
     <w:lsdException w:name="No List" w:semiHidden="1" w:unhideWhenUsed="1"/>
     <w:lsdException w:name="Outline List 1" w:semiHidden="1" w:unhideWhenUsed="1"/>
@@ -2815,8 +2809,11 @@
     <w:lsdException w:name="Table Contemporary" w:semiHidden="1" w:unhideWhenUsed="1"/>
     <w:lsdException w:name="Table Elegant" w:semiHidden="1" w:unhideWhenUsed="1"/>
     <w:lsdException w:name="Table Professional" w:semiHidden="1" w:unhideWhenUsed="1"/>
+    <w:lsdException w:name="Table Subtle 1" w:semiHidden="1" w:unhideWhenUsed="1"/>
     <w:lsdException w:name="Table Subtle 2" w:semiHidden="1" w:unhideWhenUsed="1"/>
     <w:lsdException w:name="Table Web 1" w:semiHidden="1" w:unhideWhenUsed="1"/>
+    <w:lsdException w:name="Table Web 2" w:semiHidden="1" w:unhideWhenUsed="1"/>
+    <w:lsdException w:name="Table Web 3" w:semiHidden="1" w:unhideWhenUsed="1"/>
     <w:lsdException w:name="Balloon Text" w:semiHidden="1" w:unhideWhenUsed="1"/>
     <w:lsdException w:name="Table Grid" w:uiPriority="39"/>
     <w:lsdException w:name="Table Theme" w:semiHidden="1" w:unhideWhenUsed="1"/>

</xml_diff>